<commit_message>
compte rendu semaine 1
</commit_message>
<xml_diff>
--- a/compteRendu/Compte rendu semaine 1.docx
+++ b/compteRendu/Compte rendu semaine 1.docx
@@ -3,25 +3,83 @@
 <w:document xmlns:wpc="http://schemas.microsoft.com/office/word/2010/wordprocessingCanvas" xmlns:cx="http://schemas.microsoft.com/office/drawing/2014/chartex" xmlns:cx1="http://schemas.microsoft.com/office/drawing/2015/9/8/chartex" xmlns:cx2="http://schemas.microsoft.com/office/drawing/2015/10/21/chartex" xmlns:cx3="http://schemas.microsoft.com/office/drawing/2016/5/9/chartex" xmlns:cx4="http://schemas.microsoft.com/office/drawing/2016/5/10/chartex" xmlns:cx5="http://schemas.microsoft.com/office/drawing/2016/5/11/chartex" xmlns:cx6="http://schemas.microsoft.com/office/drawing/2016/5/12/chartex" xmlns:cx7="http://schemas.microsoft.com/office/drawing/2016/5/13/chartex" xmlns:cx8="http://schemas.microsoft.com/office/drawing/2016/5/14/chartex" xmlns:mc="http://schemas.openxmlformats.org/markup-compatibility/2006" xmlns:aink="http://schemas.microsoft.com/office/drawing/2016/ink" xmlns:am3d="http://schemas.microsoft.com/office/drawing/2017/model3d" xmlns:o="urn:schemas-microsoft-com:office:office" xmlns:oel="http://schemas.microsoft.com/office/2019/extlst" xmlns:r="http://schemas.openxmlformats.org/officeDocument/2006/relationships" xmlns:m="http://schemas.openxmlformats.org/officeDocument/2006/math" xmlns:v="urn:schemas-microsoft-com:vml" xmlns:wp14="http://schemas.microsoft.com/office/word/2010/wordprocessingDrawing" xmlns:wp="http://schemas.openxmlformats.org/drawingml/2006/wordprocessingDrawing" xmlns:w10="urn:schemas-microsoft-com:office:word" xmlns:w="http://schemas.openxmlformats.org/wordprocessingml/2006/main" xmlns:w14="http://schemas.microsoft.com/office/word/2010/wordml" xmlns:w15="http://schemas.microsoft.com/office/word/2012/wordml" xmlns:w16cex="http://schemas.microsoft.com/office/word/2018/wordml/cex" xmlns:w16cid="http://schemas.microsoft.com/office/word/2016/wordml/cid" xmlns:w16="http://schemas.microsoft.com/office/word/2018/wordml" xmlns:w16du="http://schemas.microsoft.com/office/word/2023/wordml/word16du" xmlns:w16sdtdh="http://schemas.microsoft.com/office/word/2020/wordml/sdtdatahash" xmlns:w16se="http://schemas.microsoft.com/office/word/2015/wordml/symex" xmlns:wpg="http://schemas.microsoft.com/office/word/2010/wordprocessingGroup" xmlns:wpi="http://schemas.microsoft.com/office/word/2010/wordprocessingInk" xmlns:wne="http://schemas.microsoft.com/office/word/2006/wordml" xmlns:wps="http://schemas.microsoft.com/office/word/2010/wordprocessingShape" mc:Ignorable="w14 w15 w16se w16cid w16 w16cex w16sdtdh wp14">
   <w:body>
     <w:p>
-      <w:r>
-        <w:t>Compte rendu semaine 1 : projet rogue like en javascript.</w:t>
+      <w:pPr>
+        <w:jc w:val="center"/>
+        <w:rPr>
+          <w:sz w:val="36"/>
+          <w:szCs w:val="36"/>
+          <w:u w:val="single"/>
+        </w:rPr>
+      </w:pPr>
+      <w:r>
+        <w:rPr>
+          <w:sz w:val="36"/>
+          <w:szCs w:val="36"/>
+          <w:u w:val="single"/>
+        </w:rPr>
+        <w:t>P</w:t>
+      </w:r>
+      <w:r>
+        <w:rPr>
+          <w:sz w:val="36"/>
+          <w:szCs w:val="36"/>
+          <w:u w:val="single"/>
+        </w:rPr>
+        <w:t>rojet rogue like en javascript</w:t>
+      </w:r>
+    </w:p>
+    <w:p>
+      <w:pPr>
+        <w:jc w:val="center"/>
+        <w:rPr>
+          <w:sz w:val="28"/>
+          <w:szCs w:val="28"/>
+        </w:rPr>
+      </w:pPr>
+      <w:r>
+        <w:rPr>
+          <w:sz w:val="28"/>
+          <w:szCs w:val="28"/>
+        </w:rPr>
+        <w:t>Compte rendu semaine 1</w:t>
       </w:r>
     </w:p>
     <w:p/>
     <w:p>
-      <w:r>
+      <w:pPr>
+        <w:rPr>
+          <w:u w:val="single"/>
+        </w:rPr>
+      </w:pPr>
+      <w:r>
+        <w:rPr>
+          <w:u w:val="single"/>
+        </w:rPr>
         <w:t>Objectif fixé pour la semaine :</w:t>
       </w:r>
     </w:p>
     <w:p>
+      <w:pPr>
+        <w:pStyle w:val="ListParagraph"/>
+        <w:numPr>
+          <w:ilvl w:val="0"/>
+          <w:numId w:val="1"/>
+        </w:numPr>
+      </w:pPr>
       <w:r>
         <w:t>Jour 1 :</w:t>
       </w:r>
     </w:p>
     <w:p>
-      <w:r>
-        <w:tab/>
-        <w:t xml:space="preserve">- Déplacement du personnage  </w:t>
+      <w:pPr>
+        <w:pStyle w:val="ListParagraph"/>
+        <w:numPr>
+          <w:ilvl w:val="1"/>
+          <w:numId w:val="1"/>
+        </w:numPr>
+      </w:pPr>
+      <w:r>
+        <w:t xml:space="preserve">Déplacement du personnage  </w:t>
       </w:r>
       <w:r>
         <w:sym w:font="Wingdings" w:char="F0E0"/>
@@ -31,12 +89,15 @@
       </w:r>
     </w:p>
     <w:p>
-      <w:r>
-        <w:tab/>
-        <w:t>- Tir du personnage</w:t>
-      </w:r>
-      <w:r>
-        <w:t xml:space="preserve"> </w:t>
+      <w:pPr>
+        <w:pStyle w:val="ListParagraph"/>
+        <w:numPr>
+          <w:ilvl w:val="1"/>
+          <w:numId w:val="1"/>
+        </w:numPr>
+      </w:pPr>
+      <w:r>
+        <w:t xml:space="preserve">Tir du personnage </w:t>
       </w:r>
       <w:r>
         <w:sym w:font="Wingdings" w:char="F0E0"/>
@@ -44,15 +105,24 @@
       <w:r>
         <w:t xml:space="preserve"> fait</w:t>
       </w:r>
+    </w:p>
+    <w:p>
+      <w:pPr>
+        <w:pStyle w:val="ListParagraph"/>
+        <w:numPr>
+          <w:ilvl w:val="2"/>
+          <w:numId w:val="1"/>
+        </w:numPr>
+      </w:pPr>
       <w:r>
         <w:rPr>
           <w:noProof/>
         </w:rPr>
         <w:drawing>
-          <wp:inline distT="0" distB="0" distL="0" distR="0" wp14:anchorId="62884101" wp14:editId="4D20CEEE">
+          <wp:inline distT="0" distB="0" distL="0" distR="0" wp14:anchorId="24A0949A" wp14:editId="3F71AAD1">
             <wp:extent cx="3953427" cy="1057423"/>
             <wp:effectExtent l="171450" t="171450" r="180975" b="200025"/>
-            <wp:docPr id="246739487" name="Image 8"/>
+            <wp:docPr id="246739487" name="Image 8" descr="A picture containing application&#10;&#10;Description automatically generated"/>
             <wp:cNvGraphicFramePr>
               <a:graphicFrameLocks xmlns:a="http://schemas.openxmlformats.org/drawingml/2006/main" noChangeAspect="1"/>
             </wp:cNvGraphicFramePr>
@@ -60,11 +130,11 @@
               <a:graphicData uri="http://schemas.openxmlformats.org/drawingml/2006/picture">
                 <pic:pic xmlns:pic="http://schemas.openxmlformats.org/drawingml/2006/picture">
                   <pic:nvPicPr>
-                    <pic:cNvPr id="246739487" name="Image 246739487"/>
+                    <pic:cNvPr id="246739487" name="Image 8" descr="A picture containing application&#10;&#10;Description automatically generated"/>
                     <pic:cNvPicPr/>
                   </pic:nvPicPr>
                   <pic:blipFill>
-                    <a:blip r:embed="rId4">
+                    <a:blip r:embed="rId5">
                       <a:extLst>
                         <a:ext uri="{28A0092B-C50C-407E-A947-70E740481C1C}">
                           <a14:useLocalDpi xmlns:a14="http://schemas.microsoft.com/office/drawing/2010/main" val="0"/>
@@ -120,24 +190,54 @@
         </w:drawing>
       </w:r>
     </w:p>
-    <w:p/>
-    <w:p>
-      <w:r>
-        <w:t>Difficulté :  - gérer le Momentum pour les tirs</w:t>
-      </w:r>
-    </w:p>
-    <w:p>
-      <w:r>
-        <w:t>Jour 2/3:</w:t>
-      </w:r>
-    </w:p>
-    <w:p>
-      <w:r>
-        <w:tab/>
-        <w:t>- Barre de vie</w:t>
-      </w:r>
-      <w:r>
-        <w:t xml:space="preserve"> </w:t>
+    <w:p>
+      <w:pPr>
+        <w:pStyle w:val="ListParagraph"/>
+        <w:numPr>
+          <w:ilvl w:val="2"/>
+          <w:numId w:val="1"/>
+        </w:numPr>
+      </w:pPr>
+      <w:r>
+        <w:t>Difficulté :</w:t>
+      </w:r>
+    </w:p>
+    <w:p>
+      <w:pPr>
+        <w:pStyle w:val="ListParagraph"/>
+        <w:numPr>
+          <w:ilvl w:val="3"/>
+          <w:numId w:val="1"/>
+        </w:numPr>
+      </w:pPr>
+      <w:r>
+        <w:t>Gérer</w:t>
+      </w:r>
+      <w:r>
+        <w:t xml:space="preserve"> le Momentum pour les tirs</w:t>
+      </w:r>
+    </w:p>
+    <w:p>
+      <w:r>
+        <w:t>•</w:t>
+      </w:r>
+      <w:r>
+        <w:t>Jour 2/</w:t>
+      </w:r>
+      <w:r>
+        <w:t>3 :</w:t>
+      </w:r>
+    </w:p>
+    <w:p>
+      <w:pPr>
+        <w:pStyle w:val="ListParagraph"/>
+        <w:numPr>
+          <w:ilvl w:val="0"/>
+          <w:numId w:val="4"/>
+        </w:numPr>
+      </w:pPr>
+      <w:r>
+        <w:t xml:space="preserve">Barre de vie </w:t>
       </w:r>
       <w:r>
         <w:sym w:font="Wingdings" w:char="F0E0"/>
@@ -147,29 +247,21 @@
       </w:r>
     </w:p>
     <w:p>
-      <w:r>
-        <w:tab/>
-        <w:t>- Gérer les collisions</w:t>
-      </w:r>
-      <w:r>
-        <w:t xml:space="preserve">  </w:t>
-      </w:r>
-      <w:r>
-        <w:sym w:font="Wingdings" w:char="F0E0"/>
-      </w:r>
-      <w:r>
-        <w:t xml:space="preserve"> fait</w:t>
-      </w:r>
-    </w:p>
-    <w:p>
+      <w:pPr>
+        <w:pStyle w:val="ListParagraph"/>
+        <w:numPr>
+          <w:ilvl w:val="1"/>
+          <w:numId w:val="4"/>
+        </w:numPr>
+      </w:pPr>
       <w:r>
         <w:rPr>
           <w:noProof/>
         </w:rPr>
         <w:drawing>
-          <wp:inline distT="0" distB="0" distL="0" distR="0" wp14:anchorId="7B885D04" wp14:editId="3C0F0B4B">
-            <wp:extent cx="5760720" cy="3853180"/>
-            <wp:effectExtent l="0" t="0" r="0" b="0"/>
+          <wp:inline distT="0" distB="0" distL="0" distR="0" wp14:anchorId="34E75A70" wp14:editId="3D780868">
+            <wp:extent cx="958850" cy="285750"/>
+            <wp:effectExtent l="171450" t="171450" r="184150" b="171450"/>
             <wp:docPr id="1960690224" name="Image 1" descr="Une image contenant texte, capture d’écran, cadre photo&#10;&#10;Description générée automatiquement"/>
             <wp:cNvGraphicFramePr>
               <a:graphicFrameLocks xmlns:a="http://schemas.openxmlformats.org/drawingml/2006/main" noChangeAspect="1"/>
@@ -181,26 +273,78 @@
                     <pic:cNvPr id="1960690224" name="Image 1" descr="Une image contenant texte, capture d’écran, cadre photo&#10;&#10;Description générée automatiquement"/>
                     <pic:cNvPicPr/>
                   </pic:nvPicPr>
-                  <pic:blipFill>
-                    <a:blip r:embed="rId5">
+                  <pic:blipFill rotWithShape="1">
+                    <a:blip r:embed="rId6">
                       <a:extLst>
                         <a:ext uri="{28A0092B-C50C-407E-A947-70E740481C1C}">
                           <a14:useLocalDpi xmlns:a14="http://schemas.microsoft.com/office/drawing/2010/main" val="0"/>
                         </a:ext>
                       </a:extLst>
                     </a:blip>
-                    <a:stretch>
-                      <a:fillRect/>
-                    </a:stretch>
+                    <a:srcRect l="662" t="989" r="82694" b="91594"/>
+                    <a:stretch/>
                   </pic:blipFill>
-                  <pic:spPr>
+                  <pic:spPr bwMode="auto">
                     <a:xfrm>
                       <a:off x="0" y="0"/>
-                      <a:ext cx="5760720" cy="3853180"/>
+                      <a:ext cx="958850" cy="285750"/>
                     </a:xfrm>
                     <a:prstGeom prst="rect">
                       <a:avLst/>
                     </a:prstGeom>
+                    <a:solidFill>
+                      <a:srgbClr val="FFFFFF">
+                        <a:shade val="85000"/>
+                      </a:srgbClr>
+                    </a:solidFill>
+                    <a:ln w="190500" cap="rnd" cmpd="sng" algn="ctr">
+                      <a:solidFill>
+                        <a:srgbClr val="FFFFFF"/>
+                      </a:solidFill>
+                      <a:prstDash val="solid"/>
+                      <a:round/>
+                      <a:headEnd type="none" w="med" len="med"/>
+                      <a:tailEnd type="none" w="med" len="med"/>
+                      <a:extLst>
+                        <a:ext uri="{C807C97D-BFC1-408E-A445-0C87EB9F89A2}">
+                          <ask:lineSketchStyleProps xmlns:ask="http://schemas.microsoft.com/office/drawing/2018/sketchyshapes" sd="0">
+                            <a:custGeom>
+                              <a:avLst/>
+                              <a:gdLst/>
+                              <a:ahLst/>
+                              <a:cxnLst/>
+                              <a:rect l="0" t="0" r="0" b="0"/>
+                              <a:pathLst/>
+                            </a:custGeom>
+                            <ask:type/>
+                          </ask:lineSketchStyleProps>
+                        </a:ext>
+                      </a:extLst>
+                    </a:ln>
+                    <a:effectLst>
+                      <a:outerShdw blurRad="50000" algn="tl" rotWithShape="0">
+                        <a:srgbClr val="000000">
+                          <a:alpha val="41000"/>
+                        </a:srgbClr>
+                      </a:outerShdw>
+                    </a:effectLst>
+                    <a:scene3d>
+                      <a:camera prst="orthographicFront"/>
+                      <a:lightRig rig="twoPt" dir="t">
+                        <a:rot lat="0" lon="0" rev="7800000"/>
+                      </a:lightRig>
+                    </a:scene3d>
+                    <a:sp3d contourW="6350">
+                      <a:bevelT w="50800" h="16510"/>
+                      <a:contourClr>
+                        <a:srgbClr val="C0C0C0"/>
+                      </a:contourClr>
+                    </a:sp3d>
+                    <a:extLst>
+                      <a:ext uri="{53640926-AAD7-44D8-BBD7-CCE9431645EC}">
+                        <a14:shadowObscured xmlns:a14="http://schemas.microsoft.com/office/drawing/2010/main"/>
+                      </a:ext>
+                    </a:extLst>
                   </pic:spPr>
                 </pic:pic>
               </a:graphicData>
@@ -210,48 +354,241 @@
       </w:r>
     </w:p>
     <w:p>
-      <w:r>
-        <w:t xml:space="preserve">Difficultés : </w:t>
-      </w:r>
-    </w:p>
+      <w:pPr>
+        <w:pStyle w:val="ListParagraph"/>
+        <w:numPr>
+          <w:ilvl w:val="0"/>
+          <w:numId w:val="4"/>
+        </w:numPr>
+      </w:pPr>
+      <w:r>
+        <w:t xml:space="preserve">Gérer les collisions  </w:t>
+      </w:r>
+      <w:r>
+        <w:sym w:font="Wingdings" w:char="F0E0"/>
+      </w:r>
+      <w:r>
+        <w:t xml:space="preserve"> fait</w:t>
+      </w:r>
+    </w:p>
+    <w:p>
+      <w:pPr>
+        <w:pStyle w:val="ListParagraph"/>
+        <w:numPr>
+          <w:ilvl w:val="1"/>
+          <w:numId w:val="4"/>
+        </w:numPr>
+      </w:pPr>
+      <w:r>
+        <w:t>Difficulté :</w:t>
+      </w:r>
+    </w:p>
+    <w:p>
+      <w:pPr>
+        <w:pStyle w:val="ListParagraph"/>
+        <w:numPr>
+          <w:ilvl w:val="3"/>
+          <w:numId w:val="4"/>
+        </w:numPr>
+      </w:pPr>
+      <w:r>
+        <w:t>Détection des collisions</w:t>
+      </w:r>
+    </w:p>
+    <w:p>
+      <w:pPr>
+        <w:pStyle w:val="ListParagraph"/>
+        <w:numPr>
+          <w:ilvl w:val="3"/>
+          <w:numId w:val="4"/>
+        </w:numPr>
+      </w:pPr>
+      <w:r>
+        <w:t>Détection des coins (Hitbox de 2 coté en même temps)</w:t>
+      </w:r>
+    </w:p>
+    <w:p/>
+    <w:p/>
+    <w:p/>
+    <w:p/>
+    <w:p/>
+    <w:p/>
+    <w:p/>
+    <w:p/>
+    <w:p/>
+    <w:p/>
+    <w:p/>
     <w:p>
       <w:r>
         <w:lastRenderedPageBreak/>
-        <w:t>Ajout a la fin de semaine grâce à la bonne avancé :  création des mur</w:t>
-      </w:r>
-      <w:r>
-        <w:t>s</w:t>
-      </w:r>
-      <w:r>
-        <w:t xml:space="preserve"> de la salle</w:t>
-      </w:r>
-      <w:r>
-        <w:t>s</w:t>
-      </w:r>
-    </w:p>
-    <w:p>
-      <w:r>
-        <w:t>Difficulté : ne pas har</w:t>
-      </w:r>
-      <w:r>
-        <w:t>c</w:t>
-      </w:r>
-      <w:r>
-        <w:t>o</w:t>
-      </w:r>
-      <w:r>
-        <w:t>d</w:t>
-      </w:r>
-      <w:r>
-        <w:t>é toutes les positions de mur, ainsi que</w:t>
-      </w:r>
-      <w:r>
-        <w:t xml:space="preserve"> petit problème avec</w:t>
-      </w:r>
-      <w:r>
-        <w:t xml:space="preserve"> les hitboxs</w:t>
-      </w:r>
-    </w:p>
+        <w:t>•</w:t>
+      </w:r>
+      <w:r>
+        <w:t>Jour 4 :</w:t>
+      </w:r>
+    </w:p>
+    <w:p>
+      <w:pPr>
+        <w:pStyle w:val="ListParagraph"/>
+        <w:numPr>
+          <w:ilvl w:val="0"/>
+          <w:numId w:val="5"/>
+        </w:numPr>
+      </w:pPr>
+      <w:r>
+        <w:t>Génération des murs d’une salle</w:t>
+      </w:r>
+    </w:p>
+    <w:p>
+      <w:pPr>
+        <w:pStyle w:val="ListParagraph"/>
+        <w:numPr>
+          <w:ilvl w:val="2"/>
+          <w:numId w:val="5"/>
+        </w:numPr>
+      </w:pPr>
+      <w:r>
+        <w:rPr>
+          <w:noProof/>
+        </w:rPr>
+        <w:drawing>
+          <wp:inline distT="0" distB="0" distL="0" distR="0" wp14:anchorId="2EF866DD" wp14:editId="77AC0206">
+            <wp:extent cx="4889500" cy="2984500"/>
+            <wp:effectExtent l="171450" t="171450" r="196850" b="196850"/>
+            <wp:docPr id="878434096" name="Picture 878434096" descr="Une image contenant texte, capture d’écran, cadre photo&#10;&#10;Description générée automatiquement"/>
+            <wp:cNvGraphicFramePr>
+              <a:graphicFrameLocks xmlns:a="http://schemas.openxmlformats.org/drawingml/2006/main" noChangeAspect="1"/>
+            </wp:cNvGraphicFramePr>
+            <a:graphic xmlns:a="http://schemas.openxmlformats.org/drawingml/2006/main">
+              <a:graphicData uri="http://schemas.openxmlformats.org/drawingml/2006/picture">
+                <pic:pic xmlns:pic="http://schemas.openxmlformats.org/drawingml/2006/picture">
+                  <pic:nvPicPr>
+                    <pic:cNvPr id="1960690224" name="Image 1" descr="Une image contenant texte, capture d’écran, cadre photo&#10;&#10;Description générée automatiquement"/>
+                    <pic:cNvPicPr/>
+                  </pic:nvPicPr>
+                  <pic:blipFill rotWithShape="1">
+                    <a:blip r:embed="rId6">
+                      <a:extLst>
+                        <a:ext uri="{28A0092B-C50C-407E-A947-70E740481C1C}">
+                          <a14:useLocalDpi xmlns:a14="http://schemas.microsoft.com/office/drawing/2010/main" val="0"/>
+                        </a:ext>
+                      </a:extLst>
+                    </a:blip>
+                    <a:srcRect l="10031" t="9554" r="5095" b="12980"/>
+                    <a:stretch/>
+                  </pic:blipFill>
+                  <pic:spPr bwMode="auto">
+                    <a:xfrm>
+                      <a:off x="0" y="0"/>
+                      <a:ext cx="4889500" cy="2984500"/>
+                    </a:xfrm>
+                    <a:prstGeom prst="rect">
+                      <a:avLst/>
+                    </a:prstGeom>
+                    <a:solidFill>
+                      <a:srgbClr val="FFFFFF">
+                        <a:shade val="85000"/>
+                      </a:srgbClr>
+                    </a:solidFill>
+                    <a:ln w="190500" cap="rnd" cmpd="sng" algn="ctr">
+                      <a:solidFill>
+                        <a:srgbClr val="FFFFFF"/>
+                      </a:solidFill>
+                      <a:prstDash val="solid"/>
+                      <a:round/>
+                      <a:headEnd type="none" w="med" len="med"/>
+                      <a:tailEnd type="none" w="med" len="med"/>
+                      <a:extLst>
+                        <a:ext uri="{C807C97D-BFC1-408E-A445-0C87EB9F89A2}">
+                          <ask:lineSketchStyleProps xmlns:ask="http://schemas.microsoft.com/office/drawing/2018/sketchyshapes" sd="0">
+                            <a:custGeom>
+                              <a:avLst/>
+                              <a:gdLst/>
+                              <a:ahLst/>
+                              <a:cxnLst/>
+                              <a:rect l="0" t="0" r="0" b="0"/>
+                              <a:pathLst/>
+                            </a:custGeom>
+                            <ask:type/>
+                          </ask:lineSketchStyleProps>
+                        </a:ext>
+                      </a:extLst>
+                    </a:ln>
+                    <a:effectLst>
+                      <a:outerShdw blurRad="50000" algn="tl" rotWithShape="0">
+                        <a:srgbClr val="000000">
+                          <a:alpha val="41000"/>
+                        </a:srgbClr>
+                      </a:outerShdw>
+                    </a:effectLst>
+                    <a:scene3d>
+                      <a:camera prst="orthographicFront"/>
+                      <a:lightRig rig="twoPt" dir="t">
+                        <a:rot lat="0" lon="0" rev="7800000"/>
+                      </a:lightRig>
+                    </a:scene3d>
+                    <a:sp3d contourW="6350">
+                      <a:bevelT w="50800" h="16510"/>
+                      <a:contourClr>
+                        <a:srgbClr val="C0C0C0"/>
+                      </a:contourClr>
+                    </a:sp3d>
+                    <a:extLst>
+                      <a:ext uri="{53640926-AAD7-44D8-BBD7-CCE9431645EC}">
+                        <a14:shadowObscured xmlns:a14="http://schemas.microsoft.com/office/drawing/2010/main"/>
+                      </a:ext>
+                    </a:extLst>
+                  </pic:spPr>
+                </pic:pic>
+              </a:graphicData>
+            </a:graphic>
+          </wp:inline>
+        </w:drawing>
+      </w:r>
+    </w:p>
+    <w:p>
+      <w:pPr>
+        <w:pStyle w:val="ListParagraph"/>
+        <w:numPr>
+          <w:ilvl w:val="2"/>
+          <w:numId w:val="5"/>
+        </w:numPr>
+      </w:pPr>
+      <w:r>
+        <w:t>Difficultés :</w:t>
+      </w:r>
+    </w:p>
+    <w:p>
+      <w:pPr>
+        <w:pStyle w:val="ListParagraph"/>
+        <w:numPr>
+          <w:ilvl w:val="3"/>
+          <w:numId w:val="5"/>
+        </w:numPr>
+      </w:pPr>
+      <w:r>
+        <w:t>Ne</w:t>
+      </w:r>
+      <w:r>
+        <w:t xml:space="preserve"> pas harcodé toutes les positions de mur</w:t>
+      </w:r>
+    </w:p>
+    <w:p>
+      <w:pPr>
+        <w:pStyle w:val="ListParagraph"/>
+        <w:numPr>
+          <w:ilvl w:val="3"/>
+          <w:numId w:val="5"/>
+        </w:numPr>
+      </w:pPr>
+      <w:r>
+        <w:t>Petit</w:t>
+      </w:r>
+      <w:r>
+        <w:t xml:space="preserve"> problème avec les hitboxs</w:t>
+      </w:r>
+    </w:p>
+    <w:p/>
     <w:sectPr>
       <w:pgSz w:w="11906" w:h="16838"/>
       <w:pgMar w:top="1417" w:right="1417" w:bottom="1417" w:left="1417" w:header="708" w:footer="708" w:gutter="0"/>
@@ -260,6 +597,591 @@
     </w:sectPr>
   </w:body>
 </w:document>
+</file>
+
+<file path=word/numbering.xml><?xml version="1.0" encoding="utf-8"?>
+<w:numbering xmlns:wpc="http://schemas.microsoft.com/office/word/2010/wordprocessingCanvas" xmlns:cx="http://schemas.microsoft.com/office/drawing/2014/chartex" xmlns:cx1="http://schemas.microsoft.com/office/drawing/2015/9/8/chartex" xmlns:cx2="http://schemas.microsoft.com/office/drawing/2015/10/21/chartex" xmlns:cx3="http://schemas.microsoft.com/office/drawing/2016/5/9/chartex" xmlns:cx4="http://schemas.microsoft.com/office/drawing/2016/5/10/chartex" xmlns:cx5="http://schemas.microsoft.com/office/drawing/2016/5/11/chartex" xmlns:cx6="http://schemas.microsoft.com/office/drawing/2016/5/12/chartex" xmlns:cx7="http://schemas.microsoft.com/office/drawing/2016/5/13/chartex" xmlns:cx8="http://schemas.microsoft.com/office/drawing/2016/5/14/chartex" xmlns:mc="http://schemas.openxmlformats.org/markup-compatibility/2006" xmlns:aink="http://schemas.microsoft.com/office/drawing/2016/ink" xmlns:am3d="http://schemas.microsoft.com/office/drawing/2017/model3d" xmlns:o="urn:schemas-microsoft-com:office:office" xmlns:oel="http://schemas.microsoft.com/office/2019/extlst" xmlns:r="http://schemas.openxmlformats.org/officeDocument/2006/relationships" xmlns:m="http://schemas.openxmlformats.org/officeDocument/2006/math" xmlns:v="urn:schemas-microsoft-com:vml" xmlns:wp14="http://schemas.microsoft.com/office/word/2010/wordprocessingDrawing" xmlns:wp="http://schemas.openxmlformats.org/drawingml/2006/wordprocessingDrawing" xmlns:w10="urn:schemas-microsoft-com:office:word" xmlns:w="http://schemas.openxmlformats.org/wordprocessingml/2006/main" xmlns:w14="http://schemas.microsoft.com/office/word/2010/wordml" xmlns:w15="http://schemas.microsoft.com/office/word/2012/wordml" xmlns:w16cex="http://schemas.microsoft.com/office/word/2018/wordml/cex" xmlns:w16cid="http://schemas.microsoft.com/office/word/2016/wordml/cid" xmlns:w16="http://schemas.microsoft.com/office/word/2018/wordml" xmlns:w16du="http://schemas.microsoft.com/office/word/2023/wordml/word16du" xmlns:w16sdtdh="http://schemas.microsoft.com/office/word/2020/wordml/sdtdatahash" xmlns:w16se="http://schemas.microsoft.com/office/word/2015/wordml/symex" xmlns:wpg="http://schemas.microsoft.com/office/word/2010/wordprocessingGroup" xmlns:wpi="http://schemas.microsoft.com/office/word/2010/wordprocessingInk" xmlns:wne="http://schemas.microsoft.com/office/word/2006/wordml" xmlns:wps="http://schemas.microsoft.com/office/word/2010/wordprocessingShape" mc:Ignorable="w14 w15 w16se w16cid w16 w16cex w16sdtdh wp14">
+  <w:abstractNum w:abstractNumId="0" w15:restartNumberingAfterBreak="0">
+    <w:nsid w:val="24BD2D72"/>
+    <w:multiLevelType w:val="hybridMultilevel"/>
+    <w:tmpl w:val="444A319C"/>
+    <w:lvl w:ilvl="0" w:tplc="040C0005">
+      <w:start w:val="1"/>
+      <w:numFmt w:val="bullet"/>
+      <w:lvlText w:val=""/>
+      <w:lvlJc w:val="left"/>
+      <w:pPr>
+        <w:ind w:left="2160" w:hanging="360"/>
+      </w:pPr>
+      <w:rPr>
+        <w:rFonts w:ascii="Wingdings" w:hAnsi="Wingdings" w:hint="default"/>
+      </w:rPr>
+    </w:lvl>
+    <w:lvl w:ilvl="1" w:tplc="040C0003" w:tentative="1">
+      <w:start w:val="1"/>
+      <w:numFmt w:val="bullet"/>
+      <w:lvlText w:val="o"/>
+      <w:lvlJc w:val="left"/>
+      <w:pPr>
+        <w:ind w:left="2880" w:hanging="360"/>
+      </w:pPr>
+      <w:rPr>
+        <w:rFonts w:ascii="Courier New" w:hAnsi="Courier New" w:cs="Courier New" w:hint="default"/>
+      </w:rPr>
+    </w:lvl>
+    <w:lvl w:ilvl="2" w:tplc="040C0005" w:tentative="1">
+      <w:start w:val="1"/>
+      <w:numFmt w:val="bullet"/>
+      <w:lvlText w:val=""/>
+      <w:lvlJc w:val="left"/>
+      <w:pPr>
+        <w:ind w:left="3600" w:hanging="360"/>
+      </w:pPr>
+      <w:rPr>
+        <w:rFonts w:ascii="Wingdings" w:hAnsi="Wingdings" w:hint="default"/>
+      </w:rPr>
+    </w:lvl>
+    <w:lvl w:ilvl="3" w:tplc="040C0001" w:tentative="1">
+      <w:start w:val="1"/>
+      <w:numFmt w:val="bullet"/>
+      <w:lvlText w:val=""/>
+      <w:lvlJc w:val="left"/>
+      <w:pPr>
+        <w:ind w:left="4320" w:hanging="360"/>
+      </w:pPr>
+      <w:rPr>
+        <w:rFonts w:ascii="Symbol" w:hAnsi="Symbol" w:hint="default"/>
+      </w:rPr>
+    </w:lvl>
+    <w:lvl w:ilvl="4" w:tplc="040C0003" w:tentative="1">
+      <w:start w:val="1"/>
+      <w:numFmt w:val="bullet"/>
+      <w:lvlText w:val="o"/>
+      <w:lvlJc w:val="left"/>
+      <w:pPr>
+        <w:ind w:left="5040" w:hanging="360"/>
+      </w:pPr>
+      <w:rPr>
+        <w:rFonts w:ascii="Courier New" w:hAnsi="Courier New" w:cs="Courier New" w:hint="default"/>
+      </w:rPr>
+    </w:lvl>
+    <w:lvl w:ilvl="5" w:tplc="040C0005" w:tentative="1">
+      <w:start w:val="1"/>
+      <w:numFmt w:val="bullet"/>
+      <w:lvlText w:val=""/>
+      <w:lvlJc w:val="left"/>
+      <w:pPr>
+        <w:ind w:left="5760" w:hanging="360"/>
+      </w:pPr>
+      <w:rPr>
+        <w:rFonts w:ascii="Wingdings" w:hAnsi="Wingdings" w:hint="default"/>
+      </w:rPr>
+    </w:lvl>
+    <w:lvl w:ilvl="6" w:tplc="040C0001" w:tentative="1">
+      <w:start w:val="1"/>
+      <w:numFmt w:val="bullet"/>
+      <w:lvlText w:val=""/>
+      <w:lvlJc w:val="left"/>
+      <w:pPr>
+        <w:ind w:left="6480" w:hanging="360"/>
+      </w:pPr>
+      <w:rPr>
+        <w:rFonts w:ascii="Symbol" w:hAnsi="Symbol" w:hint="default"/>
+      </w:rPr>
+    </w:lvl>
+    <w:lvl w:ilvl="7" w:tplc="040C0003" w:tentative="1">
+      <w:start w:val="1"/>
+      <w:numFmt w:val="bullet"/>
+      <w:lvlText w:val="o"/>
+      <w:lvlJc w:val="left"/>
+      <w:pPr>
+        <w:ind w:left="7200" w:hanging="360"/>
+      </w:pPr>
+      <w:rPr>
+        <w:rFonts w:ascii="Courier New" w:hAnsi="Courier New" w:cs="Courier New" w:hint="default"/>
+      </w:rPr>
+    </w:lvl>
+    <w:lvl w:ilvl="8" w:tplc="040C0005" w:tentative="1">
+      <w:start w:val="1"/>
+      <w:numFmt w:val="bullet"/>
+      <w:lvlText w:val=""/>
+      <w:lvlJc w:val="left"/>
+      <w:pPr>
+        <w:ind w:left="7920" w:hanging="360"/>
+      </w:pPr>
+      <w:rPr>
+        <w:rFonts w:ascii="Wingdings" w:hAnsi="Wingdings" w:hint="default"/>
+      </w:rPr>
+    </w:lvl>
+  </w:abstractNum>
+  <w:abstractNum w:abstractNumId="1" w15:restartNumberingAfterBreak="0">
+    <w:nsid w:val="493243A9"/>
+    <w:multiLevelType w:val="hybridMultilevel"/>
+    <w:tmpl w:val="7F42A2D8"/>
+    <w:lvl w:ilvl="0" w:tplc="040C0001">
+      <w:start w:val="1"/>
+      <w:numFmt w:val="bullet"/>
+      <w:lvlText w:val=""/>
+      <w:lvlJc w:val="left"/>
+      <w:pPr>
+        <w:ind w:left="720" w:hanging="360"/>
+      </w:pPr>
+      <w:rPr>
+        <w:rFonts w:ascii="Symbol" w:hAnsi="Symbol" w:hint="default"/>
+      </w:rPr>
+    </w:lvl>
+    <w:lvl w:ilvl="1" w:tplc="040C0005">
+      <w:start w:val="1"/>
+      <w:numFmt w:val="bullet"/>
+      <w:lvlText w:val=""/>
+      <w:lvlJc w:val="left"/>
+      <w:pPr>
+        <w:ind w:left="1440" w:hanging="360"/>
+      </w:pPr>
+      <w:rPr>
+        <w:rFonts w:ascii="Wingdings" w:hAnsi="Wingdings" w:hint="default"/>
+      </w:rPr>
+    </w:lvl>
+    <w:lvl w:ilvl="2" w:tplc="040C0009">
+      <w:start w:val="1"/>
+      <w:numFmt w:val="bullet"/>
+      <w:lvlText w:val=""/>
+      <w:lvlJc w:val="left"/>
+      <w:pPr>
+        <w:ind w:left="2160" w:hanging="360"/>
+      </w:pPr>
+      <w:rPr>
+        <w:rFonts w:ascii="Wingdings" w:hAnsi="Wingdings" w:hint="default"/>
+      </w:rPr>
+    </w:lvl>
+    <w:lvl w:ilvl="3" w:tplc="040C0001">
+      <w:start w:val="1"/>
+      <w:numFmt w:val="bullet"/>
+      <w:lvlText w:val=""/>
+      <w:lvlJc w:val="left"/>
+      <w:pPr>
+        <w:ind w:left="2880" w:hanging="360"/>
+      </w:pPr>
+      <w:rPr>
+        <w:rFonts w:ascii="Symbol" w:hAnsi="Symbol" w:hint="default"/>
+      </w:rPr>
+    </w:lvl>
+    <w:lvl w:ilvl="4" w:tplc="040C0003" w:tentative="1">
+      <w:start w:val="1"/>
+      <w:numFmt w:val="bullet"/>
+      <w:lvlText w:val="o"/>
+      <w:lvlJc w:val="left"/>
+      <w:pPr>
+        <w:ind w:left="3600" w:hanging="360"/>
+      </w:pPr>
+      <w:rPr>
+        <w:rFonts w:ascii="Courier New" w:hAnsi="Courier New" w:cs="Courier New" w:hint="default"/>
+      </w:rPr>
+    </w:lvl>
+    <w:lvl w:ilvl="5" w:tplc="040C0005" w:tentative="1">
+      <w:start w:val="1"/>
+      <w:numFmt w:val="bullet"/>
+      <w:lvlText w:val=""/>
+      <w:lvlJc w:val="left"/>
+      <w:pPr>
+        <w:ind w:left="4320" w:hanging="360"/>
+      </w:pPr>
+      <w:rPr>
+        <w:rFonts w:ascii="Wingdings" w:hAnsi="Wingdings" w:hint="default"/>
+      </w:rPr>
+    </w:lvl>
+    <w:lvl w:ilvl="6" w:tplc="040C0001" w:tentative="1">
+      <w:start w:val="1"/>
+      <w:numFmt w:val="bullet"/>
+      <w:lvlText w:val=""/>
+      <w:lvlJc w:val="left"/>
+      <w:pPr>
+        <w:ind w:left="5040" w:hanging="360"/>
+      </w:pPr>
+      <w:rPr>
+        <w:rFonts w:ascii="Symbol" w:hAnsi="Symbol" w:hint="default"/>
+      </w:rPr>
+    </w:lvl>
+    <w:lvl w:ilvl="7" w:tplc="040C0003" w:tentative="1">
+      <w:start w:val="1"/>
+      <w:numFmt w:val="bullet"/>
+      <w:lvlText w:val="o"/>
+      <w:lvlJc w:val="left"/>
+      <w:pPr>
+        <w:ind w:left="5760" w:hanging="360"/>
+      </w:pPr>
+      <w:rPr>
+        <w:rFonts w:ascii="Courier New" w:hAnsi="Courier New" w:cs="Courier New" w:hint="default"/>
+      </w:rPr>
+    </w:lvl>
+    <w:lvl w:ilvl="8" w:tplc="040C0005" w:tentative="1">
+      <w:start w:val="1"/>
+      <w:numFmt w:val="bullet"/>
+      <w:lvlText w:val=""/>
+      <w:lvlJc w:val="left"/>
+      <w:pPr>
+        <w:ind w:left="6480" w:hanging="360"/>
+      </w:pPr>
+      <w:rPr>
+        <w:rFonts w:ascii="Wingdings" w:hAnsi="Wingdings" w:hint="default"/>
+      </w:rPr>
+    </w:lvl>
+  </w:abstractNum>
+  <w:abstractNum w:abstractNumId="2" w15:restartNumberingAfterBreak="0">
+    <w:nsid w:val="57331274"/>
+    <w:multiLevelType w:val="hybridMultilevel"/>
+    <w:tmpl w:val="446A1088"/>
+    <w:lvl w:ilvl="0" w:tplc="040C0009">
+      <w:start w:val="1"/>
+      <w:numFmt w:val="bullet"/>
+      <w:lvlText w:val=""/>
+      <w:lvlJc w:val="left"/>
+      <w:pPr>
+        <w:ind w:left="720" w:hanging="360"/>
+      </w:pPr>
+      <w:rPr>
+        <w:rFonts w:ascii="Wingdings" w:hAnsi="Wingdings" w:hint="default"/>
+      </w:rPr>
+    </w:lvl>
+    <w:lvl w:ilvl="1" w:tplc="040C0003" w:tentative="1">
+      <w:start w:val="1"/>
+      <w:numFmt w:val="bullet"/>
+      <w:lvlText w:val="o"/>
+      <w:lvlJc w:val="left"/>
+      <w:pPr>
+        <w:ind w:left="1440" w:hanging="360"/>
+      </w:pPr>
+      <w:rPr>
+        <w:rFonts w:ascii="Courier New" w:hAnsi="Courier New" w:cs="Courier New" w:hint="default"/>
+      </w:rPr>
+    </w:lvl>
+    <w:lvl w:ilvl="2" w:tplc="040C0005" w:tentative="1">
+      <w:start w:val="1"/>
+      <w:numFmt w:val="bullet"/>
+      <w:lvlText w:val=""/>
+      <w:lvlJc w:val="left"/>
+      <w:pPr>
+        <w:ind w:left="2160" w:hanging="360"/>
+      </w:pPr>
+      <w:rPr>
+        <w:rFonts w:ascii="Wingdings" w:hAnsi="Wingdings" w:hint="default"/>
+      </w:rPr>
+    </w:lvl>
+    <w:lvl w:ilvl="3" w:tplc="040C0001" w:tentative="1">
+      <w:start w:val="1"/>
+      <w:numFmt w:val="bullet"/>
+      <w:lvlText w:val=""/>
+      <w:lvlJc w:val="left"/>
+      <w:pPr>
+        <w:ind w:left="2880" w:hanging="360"/>
+      </w:pPr>
+      <w:rPr>
+        <w:rFonts w:ascii="Symbol" w:hAnsi="Symbol" w:hint="default"/>
+      </w:rPr>
+    </w:lvl>
+    <w:lvl w:ilvl="4" w:tplc="040C0003" w:tentative="1">
+      <w:start w:val="1"/>
+      <w:numFmt w:val="bullet"/>
+      <w:lvlText w:val="o"/>
+      <w:lvlJc w:val="left"/>
+      <w:pPr>
+        <w:ind w:left="3600" w:hanging="360"/>
+      </w:pPr>
+      <w:rPr>
+        <w:rFonts w:ascii="Courier New" w:hAnsi="Courier New" w:cs="Courier New" w:hint="default"/>
+      </w:rPr>
+    </w:lvl>
+    <w:lvl w:ilvl="5" w:tplc="040C0005" w:tentative="1">
+      <w:start w:val="1"/>
+      <w:numFmt w:val="bullet"/>
+      <w:lvlText w:val=""/>
+      <w:lvlJc w:val="left"/>
+      <w:pPr>
+        <w:ind w:left="4320" w:hanging="360"/>
+      </w:pPr>
+      <w:rPr>
+        <w:rFonts w:ascii="Wingdings" w:hAnsi="Wingdings" w:hint="default"/>
+      </w:rPr>
+    </w:lvl>
+    <w:lvl w:ilvl="6" w:tplc="040C0001" w:tentative="1">
+      <w:start w:val="1"/>
+      <w:numFmt w:val="bullet"/>
+      <w:lvlText w:val=""/>
+      <w:lvlJc w:val="left"/>
+      <w:pPr>
+        <w:ind w:left="5040" w:hanging="360"/>
+      </w:pPr>
+      <w:rPr>
+        <w:rFonts w:ascii="Symbol" w:hAnsi="Symbol" w:hint="default"/>
+      </w:rPr>
+    </w:lvl>
+    <w:lvl w:ilvl="7" w:tplc="040C0003" w:tentative="1">
+      <w:start w:val="1"/>
+      <w:numFmt w:val="bullet"/>
+      <w:lvlText w:val="o"/>
+      <w:lvlJc w:val="left"/>
+      <w:pPr>
+        <w:ind w:left="5760" w:hanging="360"/>
+      </w:pPr>
+      <w:rPr>
+        <w:rFonts w:ascii="Courier New" w:hAnsi="Courier New" w:cs="Courier New" w:hint="default"/>
+      </w:rPr>
+    </w:lvl>
+    <w:lvl w:ilvl="8" w:tplc="040C0005" w:tentative="1">
+      <w:start w:val="1"/>
+      <w:numFmt w:val="bullet"/>
+      <w:lvlText w:val=""/>
+      <w:lvlJc w:val="left"/>
+      <w:pPr>
+        <w:ind w:left="6480" w:hanging="360"/>
+      </w:pPr>
+      <w:rPr>
+        <w:rFonts w:ascii="Wingdings" w:hAnsi="Wingdings" w:hint="default"/>
+      </w:rPr>
+    </w:lvl>
+  </w:abstractNum>
+  <w:abstractNum w:abstractNumId="3" w15:restartNumberingAfterBreak="0">
+    <w:nsid w:val="66B035C0"/>
+    <w:multiLevelType w:val="hybridMultilevel"/>
+    <w:tmpl w:val="86EEFF32"/>
+    <w:lvl w:ilvl="0" w:tplc="040C0005">
+      <w:start w:val="1"/>
+      <w:numFmt w:val="bullet"/>
+      <w:lvlText w:val=""/>
+      <w:lvlJc w:val="left"/>
+      <w:pPr>
+        <w:ind w:left="720" w:hanging="360"/>
+      </w:pPr>
+      <w:rPr>
+        <w:rFonts w:ascii="Wingdings" w:hAnsi="Wingdings" w:hint="default"/>
+      </w:rPr>
+    </w:lvl>
+    <w:lvl w:ilvl="1" w:tplc="040C0003">
+      <w:start w:val="1"/>
+      <w:numFmt w:val="bullet"/>
+      <w:lvlText w:val="o"/>
+      <w:lvlJc w:val="left"/>
+      <w:pPr>
+        <w:ind w:left="1440" w:hanging="360"/>
+      </w:pPr>
+      <w:rPr>
+        <w:rFonts w:ascii="Courier New" w:hAnsi="Courier New" w:cs="Courier New" w:hint="default"/>
+      </w:rPr>
+    </w:lvl>
+    <w:lvl w:ilvl="2" w:tplc="040C0009">
+      <w:start w:val="1"/>
+      <w:numFmt w:val="bullet"/>
+      <w:lvlText w:val=""/>
+      <w:lvlJc w:val="left"/>
+      <w:pPr>
+        <w:ind w:left="2160" w:hanging="360"/>
+      </w:pPr>
+      <w:rPr>
+        <w:rFonts w:ascii="Wingdings" w:hAnsi="Wingdings" w:hint="default"/>
+      </w:rPr>
+    </w:lvl>
+    <w:lvl w:ilvl="3" w:tplc="040C0001">
+      <w:start w:val="1"/>
+      <w:numFmt w:val="bullet"/>
+      <w:lvlText w:val=""/>
+      <w:lvlJc w:val="left"/>
+      <w:pPr>
+        <w:ind w:left="2880" w:hanging="360"/>
+      </w:pPr>
+      <w:rPr>
+        <w:rFonts w:ascii="Symbol" w:hAnsi="Symbol" w:hint="default"/>
+      </w:rPr>
+    </w:lvl>
+    <w:lvl w:ilvl="4" w:tplc="040C0003" w:tentative="1">
+      <w:start w:val="1"/>
+      <w:numFmt w:val="bullet"/>
+      <w:lvlText w:val="o"/>
+      <w:lvlJc w:val="left"/>
+      <w:pPr>
+        <w:ind w:left="3600" w:hanging="360"/>
+      </w:pPr>
+      <w:rPr>
+        <w:rFonts w:ascii="Courier New" w:hAnsi="Courier New" w:cs="Courier New" w:hint="default"/>
+      </w:rPr>
+    </w:lvl>
+    <w:lvl w:ilvl="5" w:tplc="040C0005" w:tentative="1">
+      <w:start w:val="1"/>
+      <w:numFmt w:val="bullet"/>
+      <w:lvlText w:val=""/>
+      <w:lvlJc w:val="left"/>
+      <w:pPr>
+        <w:ind w:left="4320" w:hanging="360"/>
+      </w:pPr>
+      <w:rPr>
+        <w:rFonts w:ascii="Wingdings" w:hAnsi="Wingdings" w:hint="default"/>
+      </w:rPr>
+    </w:lvl>
+    <w:lvl w:ilvl="6" w:tplc="040C0001" w:tentative="1">
+      <w:start w:val="1"/>
+      <w:numFmt w:val="bullet"/>
+      <w:lvlText w:val=""/>
+      <w:lvlJc w:val="left"/>
+      <w:pPr>
+        <w:ind w:left="5040" w:hanging="360"/>
+      </w:pPr>
+      <w:rPr>
+        <w:rFonts w:ascii="Symbol" w:hAnsi="Symbol" w:hint="default"/>
+      </w:rPr>
+    </w:lvl>
+    <w:lvl w:ilvl="7" w:tplc="040C0003" w:tentative="1">
+      <w:start w:val="1"/>
+      <w:numFmt w:val="bullet"/>
+      <w:lvlText w:val="o"/>
+      <w:lvlJc w:val="left"/>
+      <w:pPr>
+        <w:ind w:left="5760" w:hanging="360"/>
+      </w:pPr>
+      <w:rPr>
+        <w:rFonts w:ascii="Courier New" w:hAnsi="Courier New" w:cs="Courier New" w:hint="default"/>
+      </w:rPr>
+    </w:lvl>
+    <w:lvl w:ilvl="8" w:tplc="040C0005" w:tentative="1">
+      <w:start w:val="1"/>
+      <w:numFmt w:val="bullet"/>
+      <w:lvlText w:val=""/>
+      <w:lvlJc w:val="left"/>
+      <w:pPr>
+        <w:ind w:left="6480" w:hanging="360"/>
+      </w:pPr>
+      <w:rPr>
+        <w:rFonts w:ascii="Wingdings" w:hAnsi="Wingdings" w:hint="default"/>
+      </w:rPr>
+    </w:lvl>
+  </w:abstractNum>
+  <w:abstractNum w:abstractNumId="4" w15:restartNumberingAfterBreak="0">
+    <w:nsid w:val="6A0B6C42"/>
+    <w:multiLevelType w:val="hybridMultilevel"/>
+    <w:tmpl w:val="BD16ACA0"/>
+    <w:lvl w:ilvl="0" w:tplc="040C0005">
+      <w:start w:val="1"/>
+      <w:numFmt w:val="bullet"/>
+      <w:lvlText w:val=""/>
+      <w:lvlJc w:val="left"/>
+      <w:pPr>
+        <w:ind w:left="720" w:hanging="360"/>
+      </w:pPr>
+      <w:rPr>
+        <w:rFonts w:ascii="Wingdings" w:hAnsi="Wingdings" w:hint="default"/>
+      </w:rPr>
+    </w:lvl>
+    <w:lvl w:ilvl="1" w:tplc="040C0009">
+      <w:start w:val="1"/>
+      <w:numFmt w:val="bullet"/>
+      <w:lvlText w:val=""/>
+      <w:lvlJc w:val="left"/>
+      <w:pPr>
+        <w:ind w:left="2160" w:hanging="360"/>
+      </w:pPr>
+      <w:rPr>
+        <w:rFonts w:ascii="Wingdings" w:hAnsi="Wingdings" w:hint="default"/>
+      </w:rPr>
+    </w:lvl>
+    <w:lvl w:ilvl="2" w:tplc="040C0005">
+      <w:start w:val="1"/>
+      <w:numFmt w:val="bullet"/>
+      <w:lvlText w:val=""/>
+      <w:lvlJc w:val="left"/>
+      <w:pPr>
+        <w:ind w:left="2160" w:hanging="360"/>
+      </w:pPr>
+      <w:rPr>
+        <w:rFonts w:ascii="Wingdings" w:hAnsi="Wingdings" w:hint="default"/>
+      </w:rPr>
+    </w:lvl>
+    <w:lvl w:ilvl="3" w:tplc="040C0001">
+      <w:start w:val="1"/>
+      <w:numFmt w:val="bullet"/>
+      <w:lvlText w:val=""/>
+      <w:lvlJc w:val="left"/>
+      <w:pPr>
+        <w:ind w:left="2880" w:hanging="360"/>
+      </w:pPr>
+      <w:rPr>
+        <w:rFonts w:ascii="Symbol" w:hAnsi="Symbol" w:hint="default"/>
+      </w:rPr>
+    </w:lvl>
+    <w:lvl w:ilvl="4" w:tplc="040C0003" w:tentative="1">
+      <w:start w:val="1"/>
+      <w:numFmt w:val="bullet"/>
+      <w:lvlText w:val="o"/>
+      <w:lvlJc w:val="left"/>
+      <w:pPr>
+        <w:ind w:left="3600" w:hanging="360"/>
+      </w:pPr>
+      <w:rPr>
+        <w:rFonts w:ascii="Courier New" w:hAnsi="Courier New" w:cs="Courier New" w:hint="default"/>
+      </w:rPr>
+    </w:lvl>
+    <w:lvl w:ilvl="5" w:tplc="040C0005" w:tentative="1">
+      <w:start w:val="1"/>
+      <w:numFmt w:val="bullet"/>
+      <w:lvlText w:val=""/>
+      <w:lvlJc w:val="left"/>
+      <w:pPr>
+        <w:ind w:left="4320" w:hanging="360"/>
+      </w:pPr>
+      <w:rPr>
+        <w:rFonts w:ascii="Wingdings" w:hAnsi="Wingdings" w:hint="default"/>
+      </w:rPr>
+    </w:lvl>
+    <w:lvl w:ilvl="6" w:tplc="040C0001" w:tentative="1">
+      <w:start w:val="1"/>
+      <w:numFmt w:val="bullet"/>
+      <w:lvlText w:val=""/>
+      <w:lvlJc w:val="left"/>
+      <w:pPr>
+        <w:ind w:left="5040" w:hanging="360"/>
+      </w:pPr>
+      <w:rPr>
+        <w:rFonts w:ascii="Symbol" w:hAnsi="Symbol" w:hint="default"/>
+      </w:rPr>
+    </w:lvl>
+    <w:lvl w:ilvl="7" w:tplc="040C0003" w:tentative="1">
+      <w:start w:val="1"/>
+      <w:numFmt w:val="bullet"/>
+      <w:lvlText w:val="o"/>
+      <w:lvlJc w:val="left"/>
+      <w:pPr>
+        <w:ind w:left="5760" w:hanging="360"/>
+      </w:pPr>
+      <w:rPr>
+        <w:rFonts w:ascii="Courier New" w:hAnsi="Courier New" w:cs="Courier New" w:hint="default"/>
+      </w:rPr>
+    </w:lvl>
+    <w:lvl w:ilvl="8" w:tplc="040C0005" w:tentative="1">
+      <w:start w:val="1"/>
+      <w:numFmt w:val="bullet"/>
+      <w:lvlText w:val=""/>
+      <w:lvlJc w:val="left"/>
+      <w:pPr>
+        <w:ind w:left="6480" w:hanging="360"/>
+      </w:pPr>
+      <w:rPr>
+        <w:rFonts w:ascii="Wingdings" w:hAnsi="Wingdings" w:hint="default"/>
+      </w:rPr>
+    </w:lvl>
+  </w:abstractNum>
+  <w:num w:numId="1" w16cid:durableId="15039274">
+    <w:abstractNumId w:val="1"/>
+  </w:num>
+  <w:num w:numId="2" w16cid:durableId="713307630">
+    <w:abstractNumId w:val="0"/>
+  </w:num>
+  <w:num w:numId="3" w16cid:durableId="217671578">
+    <w:abstractNumId w:val="2"/>
+  </w:num>
+  <w:num w:numId="4" w16cid:durableId="741946493">
+    <w:abstractNumId w:val="4"/>
+  </w:num>
+  <w:num w:numId="5" w16cid:durableId="1672218302">
+    <w:abstractNumId w:val="3"/>
+  </w:num>
+</w:numbering>
 </file>
 
 <file path=word/styles.xml><?xml version="1.0" encoding="utf-8"?>
@@ -661,13 +1583,13 @@
     <w:name w:val="Normal"/>
     <w:qFormat/>
   </w:style>
-  <w:style w:type="character" w:default="1" w:styleId="Policepardfaut">
+  <w:style w:type="character" w:default="1" w:styleId="DefaultParagraphFont">
     <w:name w:val="Default Paragraph Font"/>
     <w:uiPriority w:val="1"/>
     <w:semiHidden/>
     <w:unhideWhenUsed/>
   </w:style>
-  <w:style w:type="table" w:default="1" w:styleId="TableauNormal">
+  <w:style w:type="table" w:default="1" w:styleId="TableNormal">
     <w:name w:val="Normal Table"/>
     <w:uiPriority w:val="99"/>
     <w:semiHidden/>
@@ -682,11 +1604,22 @@
       </w:tblCellMar>
     </w:tblPr>
   </w:style>
-  <w:style w:type="numbering" w:default="1" w:styleId="Aucuneliste">
+  <w:style w:type="numbering" w:default="1" w:styleId="NoList">
     <w:name w:val="No List"/>
     <w:uiPriority w:val="99"/>
     <w:semiHidden/>
     <w:unhideWhenUsed/>
+  </w:style>
+  <w:style w:type="paragraph" w:styleId="ListParagraph">
+    <w:name w:val="List Paragraph"/>
+    <w:basedOn w:val="Normal"/>
+    <w:uiPriority w:val="34"/>
+    <w:qFormat/>
+    <w:rsid w:val="005517BF"/>
+    <w:pPr>
+      <w:ind w:left="720"/>
+      <w:contextualSpacing/>
+    </w:pPr>
   </w:style>
 </w:styles>
 </file>

</xml_diff>

<commit_message>
add name on compte rnedu
</commit_message>
<xml_diff>
--- a/compteRendu/Compte rendu semaine 1.docx
+++ b/compteRendu/Compte rendu semaine 1.docx
@@ -26,6 +26,22 @@
           <w:u w:val="single"/>
         </w:rPr>
         <w:t>rojet rogue like en javascript</w:t>
+      </w:r>
+    </w:p>
+    <w:p>
+      <w:pPr>
+        <w:jc w:val="center"/>
+      </w:pPr>
+      <w:r>
+        <w:t xml:space="preserve">Par Mathias </w:t>
+      </w:r>
+      <w:proofErr w:type="spellStart"/>
+      <w:r>
+        <w:t>Bellaud</w:t>
+      </w:r>
+      <w:proofErr w:type="spellEnd"/>
+      <w:r>
+        <w:t xml:space="preserve"> et Mathis Silotia</w:t>
       </w:r>
     </w:p>
     <w:p>
@@ -420,7 +436,6 @@
     <w:p/>
     <w:p>
       <w:r>
-        <w:lastRenderedPageBreak/>
         <w:t>•</w:t>
       </w:r>
       <w:r>

</xml_diff>